<commit_message>
Week 5 R4P started
</commit_message>
<xml_diff>
--- a/Subject Pedagogy Notes/Lesson Obs Week 4 R4P.docx
+++ b/Subject Pedagogy Notes/Lesson Obs Week 4 R4P.docx
@@ -1,18 +1,18 @@
 
 <file path=word/document.xml><?xml version="1.0" encoding="utf-8"?>
-<w:document xmlns:wpc="http://schemas.microsoft.com/office/word/2010/wordprocessingCanvas" xmlns:cx="http://schemas.microsoft.com/office/drawing/2014/chartex" xmlns:cx1="http://schemas.microsoft.com/office/drawing/2015/9/8/chartex" xmlns:cx2="http://schemas.microsoft.com/office/drawing/2015/10/21/chartex" xmlns:cx3="http://schemas.microsoft.com/office/drawing/2016/5/9/chartex" xmlns:cx4="http://schemas.microsoft.com/office/drawing/2016/5/10/chartex" xmlns:cx5="http://schemas.microsoft.com/office/drawing/2016/5/11/chartex" xmlns:cx6="http://schemas.microsoft.com/office/drawing/2016/5/12/chartex" xmlns:cx7="http://schemas.microsoft.com/office/drawing/2016/5/13/chartex" xmlns:cx8="http://schemas.microsoft.com/office/drawing/2016/5/14/chartex" xmlns:mc="http://schemas.openxmlformats.org/markup-compatibility/2006" xmlns:aink="http://schemas.microsoft.com/office/drawing/2016/ink" xmlns:am3d="http://schemas.microsoft.com/office/drawing/2017/model3d" xmlns:o="urn:schemas-microsoft-com:office:office" xmlns:r="http://schemas.openxmlformats.org/officeDocument/2006/relationships" xmlns:m="http://schemas.openxmlformats.org/officeDocument/2006/math" xmlns:v="urn:schemas-microsoft-com:vml" xmlns:wp14="http://schemas.microsoft.com/office/word/2010/wordprocessingDrawing" xmlns:wp="http://schemas.openxmlformats.org/drawingml/2006/wordprocessingDrawing" xmlns:w10="urn:schemas-microsoft-com:office:word" xmlns:w="http://schemas.openxmlformats.org/wordprocessingml/2006/main" xmlns:w14="http://schemas.microsoft.com/office/word/2010/wordml" xmlns:w15="http://schemas.microsoft.com/office/word/2012/wordml" xmlns:w16cex="http://schemas.microsoft.com/office/word/2018/wordml/cex" xmlns:w16cid="http://schemas.microsoft.com/office/word/2016/wordml/cid" xmlns:w16="http://schemas.microsoft.com/office/word/2018/wordml" xmlns:w16se="http://schemas.microsoft.com/office/word/2015/wordml/symex" xmlns:wpg="http://schemas.microsoft.com/office/word/2010/wordprocessingGroup" xmlns:wpi="http://schemas.microsoft.com/office/word/2010/wordprocessingInk" xmlns:wne="http://schemas.microsoft.com/office/word/2006/wordml" xmlns:wps="http://schemas.microsoft.com/office/word/2010/wordprocessingShape" xmlns:a="http://schemas.openxmlformats.org/drawingml/2006/main" xmlns:pic="http://schemas.openxmlformats.org/drawingml/2006/picture" xmlns:a14="http://schemas.microsoft.com/office/drawing/2010/main" mc:Ignorable="w14 w15 w16se w16cid w16 w16cex wp14">
+<w:document xmlns:wpc="http://schemas.microsoft.com/office/word/2010/wordprocessingCanvas" xmlns:cx="http://schemas.microsoft.com/office/drawing/2014/chartex" xmlns:cx1="http://schemas.microsoft.com/office/drawing/2015/9/8/chartex" xmlns:cx2="http://schemas.microsoft.com/office/drawing/2015/10/21/chartex" xmlns:cx3="http://schemas.microsoft.com/office/drawing/2016/5/9/chartex" xmlns:cx4="http://schemas.microsoft.com/office/drawing/2016/5/10/chartex" xmlns:cx5="http://schemas.microsoft.com/office/drawing/2016/5/11/chartex" xmlns:cx6="http://schemas.microsoft.com/office/drawing/2016/5/12/chartex" xmlns:cx7="http://schemas.microsoft.com/office/drawing/2016/5/13/chartex" xmlns:cx8="http://schemas.microsoft.com/office/drawing/2016/5/14/chartex" xmlns:mc="http://schemas.openxmlformats.org/markup-compatibility/2006" xmlns:aink="http://schemas.microsoft.com/office/drawing/2016/ink" xmlns:am3d="http://schemas.microsoft.com/office/drawing/2017/model3d" xmlns:o="urn:schemas-microsoft-com:office:office" xmlns:r="http://schemas.openxmlformats.org/officeDocument/2006/relationships" xmlns:m="http://schemas.openxmlformats.org/officeDocument/2006/math" xmlns:v="urn:schemas-microsoft-com:vml" xmlns:wp14="http://schemas.microsoft.com/office/word/2010/wordprocessingDrawing" xmlns:wp="http://schemas.openxmlformats.org/drawingml/2006/wordprocessingDrawing" xmlns:w10="urn:schemas-microsoft-com:office:word" xmlns:w="http://schemas.openxmlformats.org/wordprocessingml/2006/main" xmlns:w14="http://schemas.microsoft.com/office/word/2010/wordml" xmlns:w15="http://schemas.microsoft.com/office/word/2012/wordml" xmlns:w16cid="http://schemas.microsoft.com/office/word/2016/wordml/cid" xmlns:w16se="http://schemas.microsoft.com/office/word/2015/wordml/symex" xmlns:wpg="http://schemas.microsoft.com/office/word/2010/wordprocessingGroup" xmlns:wpi="http://schemas.microsoft.com/office/word/2010/wordprocessingInk" xmlns:wne="http://schemas.microsoft.com/office/word/2006/wordml" xmlns:wps="http://schemas.microsoft.com/office/word/2010/wordprocessingShape" mc:Ignorable="w14 w15 w16se w16cid wp14">
   <w:body>
     <w:tbl>
       <w:tblPr>
         <w:tblStyle w:val="TableGrid"/>
         <w:tblW w:w="0" w:type="auto"/>
         <w:tblBorders>
-          <w:top w:val="threeDEmboss" w:color="auto" w:sz="12" w:space="0"/>
-          <w:left w:val="threeDEmboss" w:color="auto" w:sz="12" w:space="0"/>
-          <w:bottom w:val="threeDEngrave" w:color="auto" w:sz="12" w:space="0"/>
-          <w:right w:val="threeDEngrave" w:color="auto" w:sz="12" w:space="0"/>
-          <w:insideH w:val="none" w:color="auto" w:sz="0" w:space="0"/>
-          <w:insideV w:val="none" w:color="auto" w:sz="0" w:space="0"/>
+          <w:top w:val="threeDEmboss" w:sz="12" w:space="0" w:color="auto"/>
+          <w:left w:val="threeDEmboss" w:sz="12" w:space="0" w:color="auto"/>
+          <w:bottom w:val="threeDEngrave" w:sz="12" w:space="0" w:color="auto"/>
+          <w:right w:val="threeDEngrave" w:sz="12" w:space="0" w:color="auto"/>
+          <w:insideH w:val="none" w:sz="0" w:space="0" w:color="auto"/>
+          <w:insideV w:val="none" w:sz="0" w:space="0" w:color="auto"/>
         </w:tblBorders>
         <w:tblLook w:val="04A0" w:firstRow="1" w:lastRow="0" w:firstColumn="1" w:lastColumn="0" w:noHBand="0" w:noVBand="1"/>
       </w:tblPr>
@@ -28,11 +28,10 @@
           <w:tcPr>
             <w:tcW w:w="8334" w:type="dxa"/>
             <w:tcBorders>
-              <w:top w:val="threeDEmboss" w:color="auto" w:sz="12" w:space="0"/>
-              <w:bottom w:val="threeDEngrave" w:color="auto" w:sz="12" w:space="0"/>
-              <w:right w:val="threeDEmboss" w:color="auto" w:sz="12" w:space="0"/>
+              <w:top w:val="threeDEmboss" w:sz="12" w:space="0" w:color="auto"/>
+              <w:bottom w:val="threeDEngrave" w:sz="12" w:space="0" w:color="auto"/>
+              <w:right w:val="threeDEmboss" w:sz="12" w:space="0" w:color="auto"/>
             </w:tcBorders>
-            <w:tcMar/>
             <w:vAlign w:val="center"/>
           </w:tcPr>
           <w:p>
@@ -40,16 +39,16 @@
               <w:spacing w:before="120"/>
               <w:jc w:val="center"/>
               <w:rPr>
-                <w:b w:val="1"/>
-                <w:bCs w:val="1"/>
+                <w:b/>
+                <w:bCs/>
                 <w:sz w:val="28"/>
                 <w:szCs w:val="28"/>
               </w:rPr>
             </w:pPr>
             <w:r>
               <w:rPr>
-                <w:b w:val="1"/>
-                <w:bCs w:val="1"/>
+                <w:b/>
+                <w:bCs/>
                 <w:sz w:val="28"/>
                 <w:szCs w:val="28"/>
               </w:rPr>
@@ -57,8 +56,8 @@
             </w:r>
             <w:r>
               <w:rPr>
-                <w:b w:val="1"/>
-                <w:bCs w:val="1"/>
+                <w:b/>
+                <w:bCs/>
                 <w:sz w:val="28"/>
                 <w:szCs w:val="28"/>
               </w:rPr>
@@ -66,8 +65,8 @@
             </w:r>
             <w:r>
               <w:rPr>
-                <w:b w:val="1"/>
-                <w:bCs w:val="1"/>
+                <w:b/>
+                <w:bCs/>
                 <w:sz w:val="28"/>
                 <w:szCs w:val="28"/>
               </w:rPr>
@@ -75,8 +74,8 @@
             </w:r>
             <w:r>
               <w:rPr>
-                <w:b w:val="1"/>
-                <w:bCs w:val="1"/>
+                <w:b/>
+                <w:bCs/>
                 <w:sz w:val="28"/>
                 <w:szCs w:val="28"/>
               </w:rPr>
@@ -88,33 +87,35 @@
           <w:tcPr>
             <w:tcW w:w="2072" w:type="dxa"/>
             <w:tcBorders>
-              <w:left w:val="threeDEmboss" w:color="auto" w:sz="12" w:space="0"/>
+              <w:left w:val="threeDEmboss" w:sz="12" w:space="0" w:color="auto"/>
             </w:tcBorders>
-            <w:tcMar/>
           </w:tcPr>
           <w:p>
             <w:pPr>
               <w:jc w:val="center"/>
             </w:pPr>
             <w:r>
+              <w:rPr>
+                <w:noProof/>
+              </w:rPr>
               <w:drawing>
-                <wp:inline wp14:editId="22E4CA08" wp14:anchorId="632E2262">
+                <wp:inline distT="0" distB="0" distL="0" distR="0" wp14:anchorId="632E2262" wp14:editId="22E4CA08">
                   <wp:extent cx="1384663" cy="563525"/>
                   <wp:effectExtent l="0" t="0" r="6350" b="8255"/>
-                  <wp:docPr id="1" name="Picture 1" title=""/>
+                  <wp:docPr id="1" name="Picture 1"/>
                   <wp:cNvGraphicFramePr>
-                    <a:graphicFrameLocks noChangeAspect="1"/>
+                    <a:graphicFrameLocks xmlns:a="http://schemas.openxmlformats.org/drawingml/2006/main" noChangeAspect="1"/>
                   </wp:cNvGraphicFramePr>
-                  <a:graphic>
+                  <a:graphic xmlns:a="http://schemas.openxmlformats.org/drawingml/2006/main">
                     <a:graphicData uri="http://schemas.openxmlformats.org/drawingml/2006/picture">
-                      <pic:pic>
+                      <pic:pic xmlns:pic="http://schemas.openxmlformats.org/drawingml/2006/picture">
                         <pic:nvPicPr>
                           <pic:cNvPr id="0" name="Picture 1"/>
                           <pic:cNvPicPr/>
                         </pic:nvPicPr>
                         <pic:blipFill>
-                          <a:blip r:embed="Rd2a70dbd95c04173">
-                            <a:extLst xmlns:a="http://schemas.openxmlformats.org/drawingml/2006/main">
+                          <a:blip r:embed="rId11">
+                            <a:extLst>
                               <a:ext uri="{28A0092B-C50C-407E-A947-70E740481C1C}">
                                 <a14:useLocalDpi xmlns:a14="http://schemas.microsoft.com/office/drawing/2010/main" val="0"/>
                               </a:ext>
@@ -125,7 +126,7 @@
                           </a:stretch>
                         </pic:blipFill>
                         <pic:spPr>
-                          <a:xfrm rot="0" flipH="0" flipV="0">
+                          <a:xfrm>
                             <a:off x="0" y="0"/>
                             <a:ext cx="1384663" cy="563525"/>
                           </a:xfrm>
@@ -157,12 +158,12 @@
         <w:tblStyle w:val="TableGrid"/>
         <w:tblW w:w="0" w:type="auto"/>
         <w:tblBorders>
-          <w:top w:val="threeDEmboss" w:color="auto" w:sz="12" w:space="0"/>
-          <w:left w:val="threeDEmboss" w:color="auto" w:sz="12" w:space="0"/>
-          <w:bottom w:val="threeDEmboss" w:color="auto" w:sz="12" w:space="0"/>
-          <w:right w:val="threeDEmboss" w:color="auto" w:sz="12" w:space="0"/>
-          <w:insideH w:val="dotted" w:color="auto" w:sz="4" w:space="0"/>
-          <w:insideV w:val="dotted" w:color="auto" w:sz="4" w:space="0"/>
+          <w:top w:val="threeDEmboss" w:sz="12" w:space="0" w:color="auto"/>
+          <w:left w:val="threeDEmboss" w:sz="12" w:space="0" w:color="auto"/>
+          <w:bottom w:val="threeDEmboss" w:sz="12" w:space="0" w:color="auto"/>
+          <w:right w:val="threeDEmboss" w:sz="12" w:space="0" w:color="auto"/>
+          <w:insideH w:val="dotted" w:sz="4" w:space="0" w:color="auto"/>
+          <w:insideV w:val="dotted" w:sz="4" w:space="0" w:color="auto"/>
         </w:tblBorders>
         <w:tblLayout w:type="fixed"/>
         <w:tblLook w:val="04A0" w:firstRow="1" w:lastRow="0" w:firstColumn="1" w:lastColumn="0" w:noHBand="0" w:noVBand="1"/>
@@ -177,7 +178,7 @@
       </w:tblGrid>
       <w:tr>
         <w:trPr>
-          <w:trHeight w:val="567" w:hRule="exact"/>
+          <w:trHeight w:hRule="exact" w:val="567"/>
         </w:trPr>
         <w:tc>
           <w:tcPr>
@@ -213,6 +214,14 @@
                 <w:szCs w:val="20"/>
               </w:rPr>
             </w:pPr>
+            <w:r>
+              <w:rPr>
+                <w:b/>
+                <w:sz w:val="20"/>
+                <w:szCs w:val="20"/>
+              </w:rPr>
+              <w:t>Geography</w:t>
+            </w:r>
           </w:p>
         </w:tc>
         <w:tc>
@@ -249,6 +258,14 @@
                 <w:szCs w:val="20"/>
               </w:rPr>
             </w:pPr>
+            <w:r>
+              <w:rPr>
+                <w:b/>
+                <w:sz w:val="20"/>
+                <w:szCs w:val="20"/>
+              </w:rPr>
+              <w:t>03/10/2020</w:t>
+            </w:r>
           </w:p>
         </w:tc>
         <w:tc>
@@ -285,6 +302,14 @@
                 <w:szCs w:val="20"/>
               </w:rPr>
             </w:pPr>
+            <w:r>
+              <w:rPr>
+                <w:b/>
+                <w:sz w:val="20"/>
+                <w:szCs w:val="20"/>
+              </w:rPr>
+              <w:t>Year 7</w:t>
+            </w:r>
           </w:p>
         </w:tc>
       </w:tr>
@@ -303,12 +328,12 @@
         <w:tblStyle w:val="TableGrid"/>
         <w:tblW w:w="10456" w:type="dxa"/>
         <w:tblBorders>
-          <w:top w:val="threeDEmboss" w:color="auto" w:sz="12" w:space="0"/>
-          <w:left w:val="threeDEmboss" w:color="auto" w:sz="12" w:space="0"/>
-          <w:bottom w:val="threeDEngrave" w:color="auto" w:sz="12" w:space="0"/>
-          <w:right w:val="threeDEngrave" w:color="auto" w:sz="12" w:space="0"/>
-          <w:insideH w:val="dotted" w:color="auto" w:sz="4" w:space="0"/>
-          <w:insideV w:val="none" w:color="auto" w:sz="0" w:space="0"/>
+          <w:top w:val="threeDEmboss" w:sz="12" w:space="0" w:color="auto"/>
+          <w:left w:val="threeDEmboss" w:sz="12" w:space="0" w:color="auto"/>
+          <w:bottom w:val="threeDEngrave" w:sz="12" w:space="0" w:color="auto"/>
+          <w:right w:val="threeDEngrave" w:sz="12" w:space="0" w:color="auto"/>
+          <w:insideH w:val="dotted" w:sz="4" w:space="0" w:color="auto"/>
+          <w:insideV w:val="none" w:sz="0" w:space="0" w:color="auto"/>
         </w:tblBorders>
         <w:tblLayout w:type="fixed"/>
         <w:tblLook w:val="04A0" w:firstRow="1" w:lastRow="0" w:firstColumn="1" w:lastColumn="0" w:noHBand="0" w:noVBand="1"/>
@@ -399,8 +424,20 @@
             <w:tcW w:w="10456" w:type="dxa"/>
           </w:tcPr>
           <w:p/>
-          <w:p/>
-          <w:p/>
+          <w:p>
+            <w:r>
+              <w:t xml:space="preserve">N/A – YouTube lesson from R4P activities so no prior knowledge of students. </w:t>
+            </w:r>
+            <w:r>
+              <w:t>Lesson focus is the environmental impact of removing hedgerows.</w:t>
+            </w:r>
+            <w:r>
+              <w:t xml:space="preserve"> Have some prior knowledge of how hedgerows have changed in the last 50 years</w:t>
+            </w:r>
+            <w:r>
+              <w:t>.</w:t>
+            </w:r>
+          </w:p>
           <w:p/>
         </w:tc>
       </w:tr>
@@ -419,12 +456,12 @@
         <w:tblStyle w:val="TableGrid"/>
         <w:tblW w:w="0" w:type="auto"/>
         <w:tblBorders>
-          <w:top w:val="threeDEmboss" w:color="auto" w:sz="12" w:space="0"/>
-          <w:left w:val="threeDEmboss" w:color="auto" w:sz="12" w:space="0"/>
-          <w:bottom w:val="threeDEngrave" w:color="auto" w:sz="12" w:space="0"/>
-          <w:right w:val="threeDEngrave" w:color="auto" w:sz="12" w:space="0"/>
-          <w:insideH w:val="dotted" w:color="auto" w:sz="4" w:space="0"/>
-          <w:insideV w:val="none" w:color="auto" w:sz="0" w:space="0"/>
+          <w:top w:val="threeDEmboss" w:sz="12" w:space="0" w:color="auto"/>
+          <w:left w:val="threeDEmboss" w:sz="12" w:space="0" w:color="auto"/>
+          <w:bottom w:val="threeDEngrave" w:sz="12" w:space="0" w:color="auto"/>
+          <w:right w:val="threeDEngrave" w:sz="12" w:space="0" w:color="auto"/>
+          <w:insideH w:val="dotted" w:sz="4" w:space="0" w:color="auto"/>
+          <w:insideV w:val="none" w:sz="0" w:space="0" w:color="auto"/>
         </w:tblBorders>
         <w:tblLook w:val="04A0" w:firstRow="1" w:lastRow="0" w:firstColumn="1" w:lastColumn="0" w:noHBand="0" w:noVBand="1"/>
       </w:tblPr>
@@ -483,15 +520,15 @@
       </w:tr>
       <w:tr>
         <w:trPr>
-          <w:trHeight w:val="567" w:hRule="exact"/>
+          <w:trHeight w:hRule="exact" w:val="567"/>
         </w:trPr>
         <w:tc>
           <w:tcPr>
             <w:tcW w:w="2675" w:type="dxa"/>
             <w:tcBorders>
-              <w:top w:val="dotted" w:color="auto" w:sz="4" w:space="0"/>
-              <w:bottom w:val="dotted" w:color="auto" w:sz="4" w:space="0"/>
-              <w:right w:val="dotted" w:color="auto" w:sz="4" w:space="0"/>
+              <w:top w:val="dotted" w:sz="4" w:space="0" w:color="auto"/>
+              <w:bottom w:val="dotted" w:sz="4" w:space="0" w:color="auto"/>
+              <w:right w:val="dotted" w:sz="4" w:space="0" w:color="auto"/>
             </w:tcBorders>
           </w:tcPr>
           <w:p>
@@ -521,10 +558,10 @@
           <w:tcPr>
             <w:tcW w:w="423" w:type="dxa"/>
             <w:tcBorders>
-              <w:top w:val="dotted" w:color="auto" w:sz="4" w:space="0"/>
-              <w:left w:val="dotted" w:color="auto" w:sz="4" w:space="0"/>
-              <w:bottom w:val="dotted" w:color="auto" w:sz="4" w:space="0"/>
-              <w:right w:val="dotted" w:color="auto" w:sz="4" w:space="0"/>
+              <w:top w:val="dotted" w:sz="4" w:space="0" w:color="auto"/>
+              <w:left w:val="dotted" w:sz="4" w:space="0" w:color="auto"/>
+              <w:bottom w:val="dotted" w:sz="4" w:space="0" w:color="auto"/>
+              <w:right w:val="dotted" w:sz="4" w:space="0" w:color="auto"/>
             </w:tcBorders>
           </w:tcPr>
           <w:p>
@@ -541,10 +578,10 @@
           <w:tcPr>
             <w:tcW w:w="2822" w:type="dxa"/>
             <w:tcBorders>
-              <w:top w:val="dotted" w:color="auto" w:sz="4" w:space="0"/>
-              <w:left w:val="dotted" w:color="auto" w:sz="4" w:space="0"/>
-              <w:bottom w:val="dotted" w:color="auto" w:sz="4" w:space="0"/>
-              <w:right w:val="dotted" w:color="auto" w:sz="4" w:space="0"/>
+              <w:top w:val="dotted" w:sz="4" w:space="0" w:color="auto"/>
+              <w:left w:val="dotted" w:sz="4" w:space="0" w:color="auto"/>
+              <w:bottom w:val="dotted" w:sz="4" w:space="0" w:color="auto"/>
+              <w:right w:val="dotted" w:sz="4" w:space="0" w:color="auto"/>
             </w:tcBorders>
           </w:tcPr>
           <w:p>
@@ -567,10 +604,10 @@
           <w:tcPr>
             <w:tcW w:w="423" w:type="dxa"/>
             <w:tcBorders>
-              <w:top w:val="dotted" w:color="auto" w:sz="4" w:space="0"/>
-              <w:left w:val="dotted" w:color="auto" w:sz="4" w:space="0"/>
-              <w:bottom w:val="dotted" w:color="auto" w:sz="4" w:space="0"/>
-              <w:right w:val="dotted" w:color="auto" w:sz="4" w:space="0"/>
+              <w:top w:val="dotted" w:sz="4" w:space="0" w:color="auto"/>
+              <w:left w:val="dotted" w:sz="4" w:space="0" w:color="auto"/>
+              <w:bottom w:val="dotted" w:sz="4" w:space="0" w:color="auto"/>
+              <w:right w:val="dotted" w:sz="4" w:space="0" w:color="auto"/>
             </w:tcBorders>
           </w:tcPr>
           <w:p>
@@ -587,10 +624,10 @@
           <w:tcPr>
             <w:tcW w:w="3668" w:type="dxa"/>
             <w:tcBorders>
-              <w:top w:val="dotted" w:color="auto" w:sz="4" w:space="0"/>
-              <w:left w:val="dotted" w:color="auto" w:sz="4" w:space="0"/>
-              <w:bottom w:val="dotted" w:color="auto" w:sz="4" w:space="0"/>
-              <w:right w:val="dotted" w:color="auto" w:sz="4" w:space="0"/>
+              <w:top w:val="dotted" w:sz="4" w:space="0" w:color="auto"/>
+              <w:left w:val="dotted" w:sz="4" w:space="0" w:color="auto"/>
+              <w:bottom w:val="dotted" w:sz="4" w:space="0" w:color="auto"/>
+              <w:right w:val="dotted" w:sz="4" w:space="0" w:color="auto"/>
             </w:tcBorders>
           </w:tcPr>
           <w:p>
@@ -641,7 +678,7 @@
           <w:tcPr>
             <w:tcW w:w="395" w:type="dxa"/>
             <w:tcBorders>
-              <w:left w:val="dotted" w:color="auto" w:sz="4" w:space="0"/>
+              <w:left w:val="dotted" w:sz="4" w:space="0" w:color="auto"/>
             </w:tcBorders>
           </w:tcPr>
           <w:p>
@@ -657,15 +694,15 @@
       </w:tr>
       <w:tr>
         <w:trPr>
-          <w:trHeight w:val="567" w:hRule="exact"/>
+          <w:trHeight w:hRule="exact" w:val="567"/>
         </w:trPr>
         <w:tc>
           <w:tcPr>
             <w:tcW w:w="2675" w:type="dxa"/>
             <w:tcBorders>
-              <w:top w:val="dotted" w:color="auto" w:sz="4" w:space="0"/>
-              <w:bottom w:val="dotted" w:color="auto" w:sz="4" w:space="0"/>
-              <w:right w:val="dotted" w:color="auto" w:sz="4" w:space="0"/>
+              <w:top w:val="dotted" w:sz="4" w:space="0" w:color="auto"/>
+              <w:bottom w:val="dotted" w:sz="4" w:space="0" w:color="auto"/>
+              <w:right w:val="dotted" w:sz="4" w:space="0" w:color="auto"/>
             </w:tcBorders>
           </w:tcPr>
           <w:p>
@@ -695,10 +732,10 @@
           <w:tcPr>
             <w:tcW w:w="423" w:type="dxa"/>
             <w:tcBorders>
-              <w:top w:val="dotted" w:color="auto" w:sz="4" w:space="0"/>
-              <w:left w:val="dotted" w:color="auto" w:sz="4" w:space="0"/>
-              <w:bottom w:val="dotted" w:color="auto" w:sz="4" w:space="0"/>
-              <w:right w:val="dotted" w:color="auto" w:sz="4" w:space="0"/>
+              <w:top w:val="dotted" w:sz="4" w:space="0" w:color="auto"/>
+              <w:left w:val="dotted" w:sz="4" w:space="0" w:color="auto"/>
+              <w:bottom w:val="dotted" w:sz="4" w:space="0" w:color="auto"/>
+              <w:right w:val="dotted" w:sz="4" w:space="0" w:color="auto"/>
             </w:tcBorders>
           </w:tcPr>
           <w:p>
@@ -715,10 +752,10 @@
           <w:tcPr>
             <w:tcW w:w="2822" w:type="dxa"/>
             <w:tcBorders>
-              <w:top w:val="dotted" w:color="auto" w:sz="4" w:space="0"/>
-              <w:left w:val="dotted" w:color="auto" w:sz="4" w:space="0"/>
-              <w:bottom w:val="dotted" w:color="auto" w:sz="4" w:space="0"/>
-              <w:right w:val="dotted" w:color="auto" w:sz="4" w:space="0"/>
+              <w:top w:val="dotted" w:sz="4" w:space="0" w:color="auto"/>
+              <w:left w:val="dotted" w:sz="4" w:space="0" w:color="auto"/>
+              <w:bottom w:val="dotted" w:sz="4" w:space="0" w:color="auto"/>
+              <w:right w:val="dotted" w:sz="4" w:space="0" w:color="auto"/>
             </w:tcBorders>
           </w:tcPr>
           <w:p>
@@ -741,10 +778,10 @@
           <w:tcPr>
             <w:tcW w:w="423" w:type="dxa"/>
             <w:tcBorders>
-              <w:top w:val="dotted" w:color="auto" w:sz="4" w:space="0"/>
-              <w:left w:val="dotted" w:color="auto" w:sz="4" w:space="0"/>
-              <w:bottom w:val="dotted" w:color="auto" w:sz="4" w:space="0"/>
-              <w:right w:val="dotted" w:color="auto" w:sz="4" w:space="0"/>
+              <w:top w:val="dotted" w:sz="4" w:space="0" w:color="auto"/>
+              <w:left w:val="dotted" w:sz="4" w:space="0" w:color="auto"/>
+              <w:bottom w:val="dotted" w:sz="4" w:space="0" w:color="auto"/>
+              <w:right w:val="dotted" w:sz="4" w:space="0" w:color="auto"/>
             </w:tcBorders>
           </w:tcPr>
           <w:p>
@@ -761,10 +798,10 @@
           <w:tcPr>
             <w:tcW w:w="3668" w:type="dxa"/>
             <w:tcBorders>
-              <w:top w:val="dotted" w:color="auto" w:sz="4" w:space="0"/>
-              <w:left w:val="dotted" w:color="auto" w:sz="4" w:space="0"/>
-              <w:bottom w:val="dotted" w:color="auto" w:sz="4" w:space="0"/>
-              <w:right w:val="dotted" w:color="auto" w:sz="4" w:space="0"/>
+              <w:top w:val="dotted" w:sz="4" w:space="0" w:color="auto"/>
+              <w:left w:val="dotted" w:sz="4" w:space="0" w:color="auto"/>
+              <w:bottom w:val="dotted" w:sz="4" w:space="0" w:color="auto"/>
+              <w:right w:val="dotted" w:sz="4" w:space="0" w:color="auto"/>
             </w:tcBorders>
           </w:tcPr>
           <w:p>
@@ -787,7 +824,7 @@
           <w:tcPr>
             <w:tcW w:w="395" w:type="dxa"/>
             <w:tcBorders>
-              <w:left w:val="dotted" w:color="auto" w:sz="4" w:space="0"/>
+              <w:left w:val="dotted" w:sz="4" w:space="0" w:color="auto"/>
             </w:tcBorders>
           </w:tcPr>
           <w:p>
@@ -798,20 +835,27 @@
                 <w:szCs w:val="20"/>
               </w:rPr>
             </w:pPr>
+            <w:r>
+              <w:rPr>
+                <w:sz w:val="20"/>
+                <w:szCs w:val="20"/>
+              </w:rPr>
+              <w:t>X</w:t>
+            </w:r>
           </w:p>
         </w:tc>
       </w:tr>
       <w:tr>
         <w:trPr>
-          <w:trHeight w:val="567" w:hRule="exact"/>
+          <w:trHeight w:hRule="exact" w:val="567"/>
         </w:trPr>
         <w:tc>
           <w:tcPr>
             <w:tcW w:w="2675" w:type="dxa"/>
             <w:tcBorders>
-              <w:top w:val="dotted" w:color="auto" w:sz="4" w:space="0"/>
-              <w:bottom w:val="dotted" w:color="auto" w:sz="4" w:space="0"/>
-              <w:right w:val="dotted" w:color="auto" w:sz="4" w:space="0"/>
+              <w:top w:val="dotted" w:sz="4" w:space="0" w:color="auto"/>
+              <w:bottom w:val="dotted" w:sz="4" w:space="0" w:color="auto"/>
+              <w:right w:val="dotted" w:sz="4" w:space="0" w:color="auto"/>
             </w:tcBorders>
           </w:tcPr>
           <w:p>
@@ -834,10 +878,10 @@
           <w:tcPr>
             <w:tcW w:w="423" w:type="dxa"/>
             <w:tcBorders>
-              <w:top w:val="dotted" w:color="auto" w:sz="4" w:space="0"/>
-              <w:left w:val="dotted" w:color="auto" w:sz="4" w:space="0"/>
-              <w:bottom w:val="dotted" w:color="auto" w:sz="4" w:space="0"/>
-              <w:right w:val="dotted" w:color="auto" w:sz="4" w:space="0"/>
+              <w:top w:val="dotted" w:sz="4" w:space="0" w:color="auto"/>
+              <w:left w:val="dotted" w:sz="4" w:space="0" w:color="auto"/>
+              <w:bottom w:val="dotted" w:sz="4" w:space="0" w:color="auto"/>
+              <w:right w:val="dotted" w:sz="4" w:space="0" w:color="auto"/>
             </w:tcBorders>
           </w:tcPr>
           <w:p>
@@ -854,10 +898,10 @@
           <w:tcPr>
             <w:tcW w:w="2822" w:type="dxa"/>
             <w:tcBorders>
-              <w:top w:val="dotted" w:color="auto" w:sz="4" w:space="0"/>
-              <w:left w:val="dotted" w:color="auto" w:sz="4" w:space="0"/>
-              <w:bottom w:val="dotted" w:color="auto" w:sz="4" w:space="0"/>
-              <w:right w:val="dotted" w:color="auto" w:sz="4" w:space="0"/>
+              <w:top w:val="dotted" w:sz="4" w:space="0" w:color="auto"/>
+              <w:left w:val="dotted" w:sz="4" w:space="0" w:color="auto"/>
+              <w:bottom w:val="dotted" w:sz="4" w:space="0" w:color="auto"/>
+              <w:right w:val="dotted" w:sz="4" w:space="0" w:color="auto"/>
             </w:tcBorders>
           </w:tcPr>
           <w:p>
@@ -904,10 +948,10 @@
           <w:tcPr>
             <w:tcW w:w="423" w:type="dxa"/>
             <w:tcBorders>
-              <w:top w:val="dotted" w:color="auto" w:sz="4" w:space="0"/>
-              <w:left w:val="dotted" w:color="auto" w:sz="4" w:space="0"/>
-              <w:bottom w:val="dotted" w:color="auto" w:sz="4" w:space="0"/>
-              <w:right w:val="dotted" w:color="auto" w:sz="4" w:space="0"/>
+              <w:top w:val="dotted" w:sz="4" w:space="0" w:color="auto"/>
+              <w:left w:val="dotted" w:sz="4" w:space="0" w:color="auto"/>
+              <w:bottom w:val="dotted" w:sz="4" w:space="0" w:color="auto"/>
+              <w:right w:val="dotted" w:sz="4" w:space="0" w:color="auto"/>
             </w:tcBorders>
           </w:tcPr>
           <w:p>
@@ -924,10 +968,10 @@
           <w:tcPr>
             <w:tcW w:w="3668" w:type="dxa"/>
             <w:tcBorders>
-              <w:top w:val="dotted" w:color="auto" w:sz="4" w:space="0"/>
-              <w:left w:val="dotted" w:color="auto" w:sz="4" w:space="0"/>
-              <w:bottom w:val="dotted" w:color="auto" w:sz="4" w:space="0"/>
-              <w:right w:val="dotted" w:color="auto" w:sz="4" w:space="0"/>
+              <w:top w:val="dotted" w:sz="4" w:space="0" w:color="auto"/>
+              <w:left w:val="dotted" w:sz="4" w:space="0" w:color="auto"/>
+              <w:bottom w:val="dotted" w:sz="4" w:space="0" w:color="auto"/>
+              <w:right w:val="dotted" w:sz="4" w:space="0" w:color="auto"/>
             </w:tcBorders>
           </w:tcPr>
           <w:p>
@@ -950,7 +994,7 @@
           <w:tcPr>
             <w:tcW w:w="395" w:type="dxa"/>
             <w:tcBorders>
-              <w:left w:val="dotted" w:color="auto" w:sz="4" w:space="0"/>
+              <w:left w:val="dotted" w:sz="4" w:space="0" w:color="auto"/>
             </w:tcBorders>
           </w:tcPr>
           <w:p>
@@ -966,15 +1010,15 @@
       </w:tr>
       <w:tr>
         <w:trPr>
-          <w:trHeight w:val="567" w:hRule="exact"/>
+          <w:trHeight w:hRule="exact" w:val="567"/>
         </w:trPr>
         <w:tc>
           <w:tcPr>
             <w:tcW w:w="2675" w:type="dxa"/>
             <w:tcBorders>
-              <w:top w:val="dotted" w:color="auto" w:sz="4" w:space="0"/>
-              <w:bottom w:val="threeDEngrave" w:color="auto" w:sz="12" w:space="0"/>
-              <w:right w:val="dotted" w:color="auto" w:sz="4" w:space="0"/>
+              <w:top w:val="dotted" w:sz="4" w:space="0" w:color="auto"/>
+              <w:bottom w:val="threeDEngrave" w:sz="12" w:space="0" w:color="auto"/>
+              <w:right w:val="dotted" w:sz="4" w:space="0" w:color="auto"/>
             </w:tcBorders>
           </w:tcPr>
           <w:p>
@@ -997,10 +1041,10 @@
           <w:tcPr>
             <w:tcW w:w="423" w:type="dxa"/>
             <w:tcBorders>
-              <w:top w:val="dotted" w:color="auto" w:sz="4" w:space="0"/>
-              <w:left w:val="dotted" w:color="auto" w:sz="4" w:space="0"/>
-              <w:bottom w:val="threeDEngrave" w:color="auto" w:sz="12" w:space="0"/>
-              <w:right w:val="dotted" w:color="auto" w:sz="4" w:space="0"/>
+              <w:top w:val="dotted" w:sz="4" w:space="0" w:color="auto"/>
+              <w:left w:val="dotted" w:sz="4" w:space="0" w:color="auto"/>
+              <w:bottom w:val="threeDEngrave" w:sz="12" w:space="0" w:color="auto"/>
+              <w:right w:val="dotted" w:sz="4" w:space="0" w:color="auto"/>
             </w:tcBorders>
           </w:tcPr>
           <w:p>
@@ -1017,10 +1061,10 @@
           <w:tcPr>
             <w:tcW w:w="2822" w:type="dxa"/>
             <w:tcBorders>
-              <w:top w:val="dotted" w:color="auto" w:sz="4" w:space="0"/>
-              <w:left w:val="dotted" w:color="auto" w:sz="4" w:space="0"/>
-              <w:bottom w:val="threeDEngrave" w:color="auto" w:sz="12" w:space="0"/>
-              <w:right w:val="dotted" w:color="auto" w:sz="4" w:space="0"/>
+              <w:top w:val="dotted" w:sz="4" w:space="0" w:color="auto"/>
+              <w:left w:val="dotted" w:sz="4" w:space="0" w:color="auto"/>
+              <w:bottom w:val="threeDEngrave" w:sz="12" w:space="0" w:color="auto"/>
+              <w:right w:val="dotted" w:sz="4" w:space="0" w:color="auto"/>
             </w:tcBorders>
           </w:tcPr>
           <w:p>
@@ -1043,10 +1087,10 @@
           <w:tcPr>
             <w:tcW w:w="423" w:type="dxa"/>
             <w:tcBorders>
-              <w:top w:val="dotted" w:color="auto" w:sz="4" w:space="0"/>
-              <w:left w:val="dotted" w:color="auto" w:sz="4" w:space="0"/>
-              <w:bottom w:val="threeDEngrave" w:color="auto" w:sz="12" w:space="0"/>
-              <w:right w:val="dotted" w:color="auto" w:sz="4" w:space="0"/>
+              <w:top w:val="dotted" w:sz="4" w:space="0" w:color="auto"/>
+              <w:left w:val="dotted" w:sz="4" w:space="0" w:color="auto"/>
+              <w:bottom w:val="threeDEngrave" w:sz="12" w:space="0" w:color="auto"/>
+              <w:right w:val="dotted" w:sz="4" w:space="0" w:color="auto"/>
             </w:tcBorders>
           </w:tcPr>
           <w:p>
@@ -1063,10 +1107,10 @@
           <w:tcPr>
             <w:tcW w:w="3668" w:type="dxa"/>
             <w:tcBorders>
-              <w:top w:val="dotted" w:color="auto" w:sz="4" w:space="0"/>
-              <w:left w:val="dotted" w:color="auto" w:sz="4" w:space="0"/>
-              <w:bottom w:val="threeDEngrave" w:color="auto" w:sz="12" w:space="0"/>
-              <w:right w:val="dotted" w:color="auto" w:sz="4" w:space="0"/>
+              <w:top w:val="dotted" w:sz="4" w:space="0" w:color="auto"/>
+              <w:left w:val="dotted" w:sz="4" w:space="0" w:color="auto"/>
+              <w:bottom w:val="threeDEngrave" w:sz="12" w:space="0" w:color="auto"/>
+              <w:right w:val="dotted" w:sz="4" w:space="0" w:color="auto"/>
             </w:tcBorders>
           </w:tcPr>
           <w:p>
@@ -1105,7 +1149,7 @@
           <w:tcPr>
             <w:tcW w:w="395" w:type="dxa"/>
             <w:tcBorders>
-              <w:left w:val="dotted" w:color="auto" w:sz="4" w:space="0"/>
+              <w:left w:val="dotted" w:sz="4" w:space="0" w:color="auto"/>
             </w:tcBorders>
           </w:tcPr>
           <w:p>
@@ -1136,12 +1180,12 @@
         <w:tblStyle w:val="TableGrid"/>
         <w:tblW w:w="10426" w:type="dxa"/>
         <w:tblBorders>
-          <w:top w:val="threeDEmboss" w:color="auto" w:sz="12" w:space="0"/>
-          <w:left w:val="threeDEmboss" w:color="auto" w:sz="12" w:space="0"/>
-          <w:bottom w:val="threeDEmboss" w:color="auto" w:sz="12" w:space="0"/>
-          <w:right w:val="threeDEngrave" w:color="auto" w:sz="12" w:space="0"/>
-          <w:insideH w:val="dotted" w:color="auto" w:sz="4" w:space="0"/>
-          <w:insideV w:val="dotted" w:color="auto" w:sz="4" w:space="0"/>
+          <w:top w:val="threeDEmboss" w:sz="12" w:space="0" w:color="auto"/>
+          <w:left w:val="threeDEmboss" w:sz="12" w:space="0" w:color="auto"/>
+          <w:bottom w:val="threeDEmboss" w:sz="12" w:space="0" w:color="auto"/>
+          <w:right w:val="threeDEngrave" w:sz="12" w:space="0" w:color="auto"/>
+          <w:insideH w:val="dotted" w:sz="4" w:space="0" w:color="auto"/>
+          <w:insideV w:val="dotted" w:sz="4" w:space="0" w:color="auto"/>
         </w:tblBorders>
         <w:tblLayout w:type="fixed"/>
         <w:tblLook w:val="04A0" w:firstRow="1" w:lastRow="0" w:firstColumn="1" w:lastColumn="0" w:noHBand="0" w:noVBand="1"/>
@@ -1214,38 +1258,55 @@
                 <w:szCs w:val="20"/>
               </w:rPr>
             </w:pPr>
-          </w:p>
-          <w:p>
-            <w:pPr>
-              <w:rPr>
-                <w:sz w:val="20"/>
-                <w:szCs w:val="20"/>
-              </w:rPr>
-            </w:pPr>
-          </w:p>
-          <w:p>
-            <w:pPr>
-              <w:rPr>
-                <w:sz w:val="20"/>
-                <w:szCs w:val="20"/>
-              </w:rPr>
-            </w:pPr>
-          </w:p>
-          <w:p>
-            <w:pPr>
-              <w:rPr>
-                <w:sz w:val="20"/>
-                <w:szCs w:val="20"/>
-              </w:rPr>
-            </w:pPr>
-          </w:p>
-          <w:p>
-            <w:pPr>
-              <w:rPr>
-                <w:sz w:val="20"/>
-                <w:szCs w:val="20"/>
-              </w:rPr>
-            </w:pPr>
+            <w:r>
+              <w:rPr>
+                <w:sz w:val="20"/>
+                <w:szCs w:val="20"/>
+              </w:rPr>
+              <w:t xml:space="preserve">Answers from students during discussion shows some information has been understood. </w:t>
+            </w:r>
+            <w:r>
+              <w:rPr>
+                <w:sz w:val="20"/>
+                <w:szCs w:val="20"/>
+              </w:rPr>
+              <w:t xml:space="preserve">Getting students to recap instructions to make sure tasks have been understood. </w:t>
+            </w:r>
+            <w:r>
+              <w:rPr>
+                <w:sz w:val="20"/>
+                <w:szCs w:val="20"/>
+              </w:rPr>
+              <w:t xml:space="preserve">Discussing with lower ability students during tasks to make sure they are coping with the task. </w:t>
+            </w:r>
+            <w:r>
+              <w:rPr>
+                <w:sz w:val="20"/>
+                <w:szCs w:val="20"/>
+              </w:rPr>
+              <w:t>Small quiz during the lesson to ensure that knowledge has been retained from the task</w:t>
+            </w:r>
+            <w:r>
+              <w:rPr>
+                <w:sz w:val="20"/>
+                <w:szCs w:val="20"/>
+              </w:rPr>
+              <w:t xml:space="preserve"> – the quiz was made into a game, students vs the teacher which helps to engage the </w:t>
+            </w:r>
+            <w:r>
+              <w:rPr>
+                <w:sz w:val="20"/>
+                <w:szCs w:val="20"/>
+              </w:rPr>
+              <w:t>pupil’s</w:t>
+            </w:r>
+            <w:r>
+              <w:rPr>
+                <w:sz w:val="20"/>
+                <w:szCs w:val="20"/>
+              </w:rPr>
+              <w:t xml:space="preserve"> attention. </w:t>
+            </w:r>
           </w:p>
           <w:p>
             <w:pPr>
@@ -1305,38 +1366,78 @@
                 <w:szCs w:val="20"/>
               </w:rPr>
             </w:pPr>
-          </w:p>
-          <w:p>
-            <w:pPr>
-              <w:rPr>
-                <w:sz w:val="20"/>
-                <w:szCs w:val="20"/>
-              </w:rPr>
-            </w:pPr>
-          </w:p>
-          <w:p>
-            <w:pPr>
-              <w:rPr>
-                <w:sz w:val="20"/>
-                <w:szCs w:val="20"/>
-              </w:rPr>
-            </w:pPr>
-          </w:p>
-          <w:p>
-            <w:pPr>
-              <w:rPr>
-                <w:sz w:val="20"/>
-                <w:szCs w:val="20"/>
-              </w:rPr>
-            </w:pPr>
-          </w:p>
-          <w:p>
-            <w:pPr>
-              <w:rPr>
-                <w:sz w:val="20"/>
-                <w:szCs w:val="20"/>
-              </w:rPr>
-            </w:pPr>
+            <w:r>
+              <w:rPr>
+                <w:sz w:val="20"/>
+                <w:szCs w:val="20"/>
+              </w:rPr>
+              <w:t>Discussion between students, writing answers on whiteboards. Discussions with individuals during activities</w:t>
+            </w:r>
+            <w:r>
+              <w:rPr>
+                <w:sz w:val="20"/>
+                <w:szCs w:val="20"/>
+              </w:rPr>
+              <w:t>. Roleplay as the farmers who are wanting to remove the hedgerows</w:t>
+            </w:r>
+            <w:r>
+              <w:rPr>
+                <w:sz w:val="20"/>
+                <w:szCs w:val="20"/>
+              </w:rPr>
+              <w:t xml:space="preserve"> </w:t>
+            </w:r>
+            <w:r>
+              <w:rPr>
+                <w:sz w:val="20"/>
+                <w:szCs w:val="20"/>
+              </w:rPr>
+              <w:t xml:space="preserve">and the conservationists </w:t>
+            </w:r>
+            <w:r>
+              <w:rPr>
+                <w:sz w:val="20"/>
+                <w:szCs w:val="20"/>
+              </w:rPr>
+              <w:t xml:space="preserve">to get them to understand different points of view. </w:t>
+            </w:r>
+            <w:r>
+              <w:rPr>
+                <w:sz w:val="20"/>
+                <w:szCs w:val="20"/>
+              </w:rPr>
+              <w:t>Constantly asking questions for the students to explore</w:t>
+            </w:r>
+            <w:r>
+              <w:rPr>
+                <w:sz w:val="20"/>
+                <w:szCs w:val="20"/>
+              </w:rPr>
+              <w:t>, reinforcing good answers and redirecting attention when discussing poor answers.</w:t>
+            </w:r>
+            <w:r>
+              <w:rPr>
+                <w:sz w:val="20"/>
+                <w:szCs w:val="20"/>
+              </w:rPr>
+              <w:t xml:space="preserve"> Quiz to reinforce the task that has been discussed. </w:t>
+            </w:r>
+            <w:r>
+              <w:rPr>
+                <w:sz w:val="20"/>
+                <w:szCs w:val="20"/>
+              </w:rPr>
+              <w:t>Split the group into different task stations around the room to spread out students and get them to exchange ideas.</w:t>
+            </w:r>
+            <w:r>
+              <w:rPr>
+                <w:sz w:val="20"/>
+                <w:szCs w:val="20"/>
+              </w:rPr>
+              <w:t xml:space="preserve"> Brought the different points of view together at the end of the lesson to make sure the argument as a whole has been understood. </w:t>
+            </w:r>
+            <w:bookmarkStart w:id="0" w:name="_GoBack"/>
+            <w:bookmarkEnd w:id="0"/>
           </w:p>
           <w:p>
             <w:pPr>
@@ -1396,38 +1497,62 @@
                 <w:szCs w:val="20"/>
               </w:rPr>
             </w:pPr>
-          </w:p>
-          <w:p>
-            <w:pPr>
-              <w:rPr>
-                <w:sz w:val="20"/>
-                <w:szCs w:val="20"/>
-              </w:rPr>
-            </w:pPr>
-          </w:p>
-          <w:p>
-            <w:pPr>
-              <w:rPr>
-                <w:sz w:val="20"/>
-                <w:szCs w:val="20"/>
-              </w:rPr>
-            </w:pPr>
-          </w:p>
-          <w:p>
-            <w:pPr>
-              <w:rPr>
-                <w:sz w:val="20"/>
-                <w:szCs w:val="20"/>
-              </w:rPr>
-            </w:pPr>
-          </w:p>
-          <w:p>
-            <w:pPr>
-              <w:rPr>
-                <w:sz w:val="20"/>
-                <w:szCs w:val="20"/>
-              </w:rPr>
-            </w:pPr>
+            <w:r>
+              <w:rPr>
+                <w:sz w:val="20"/>
+                <w:szCs w:val="20"/>
+              </w:rPr>
+              <w:t>Countdown from 10 to get the classes attention after group work</w:t>
+            </w:r>
+            <w:r>
+              <w:rPr>
+                <w:sz w:val="20"/>
+                <w:szCs w:val="20"/>
+              </w:rPr>
+              <w:t xml:space="preserve"> commanded attention well and could be a good technique. </w:t>
+            </w:r>
+            <w:r>
+              <w:rPr>
+                <w:sz w:val="20"/>
+                <w:szCs w:val="20"/>
+              </w:rPr>
+              <w:t>10-minute</w:t>
+            </w:r>
+            <w:r>
+              <w:rPr>
+                <w:sz w:val="20"/>
+                <w:szCs w:val="20"/>
+              </w:rPr>
+              <w:t xml:space="preserve"> tasks are a great opportunity for checking on </w:t>
+            </w:r>
+            <w:r>
+              <w:rPr>
+                <w:sz w:val="20"/>
+                <w:szCs w:val="20"/>
+              </w:rPr>
+              <w:t>student’s</w:t>
+            </w:r>
+            <w:r>
+              <w:rPr>
+                <w:sz w:val="20"/>
+                <w:szCs w:val="20"/>
+              </w:rPr>
+              <w:t xml:space="preserve"> progress and ensuring that pupils are understanding the topic being taught. </w:t>
+            </w:r>
+            <w:r>
+              <w:rPr>
+                <w:sz w:val="20"/>
+                <w:szCs w:val="20"/>
+              </w:rPr>
+              <w:t xml:space="preserve">Coming down to the student’s level rather than standing above the students to have more genuine discussions. </w:t>
+            </w:r>
+            <w:r>
+              <w:rPr>
+                <w:sz w:val="20"/>
+                <w:szCs w:val="20"/>
+              </w:rPr>
+              <w:t>Lots of short activities to keep the student’s attention.</w:t>
+            </w:r>
           </w:p>
           <w:p>
             <w:pPr>
@@ -1490,7 +1615,7 @@
       </w:pPr>
     </w:p>
     <w:sectPr>
-      <w:pgSz w:w="11906" w:h="16838" w:orient="portrait" w:code="9"/>
+      <w:pgSz w:w="11906" w:h="16838" w:code="9"/>
       <w:pgMar w:top="426" w:right="720" w:bottom="720" w:left="720" w:header="567" w:footer="106" w:gutter="0"/>
       <w:cols w:space="708"/>
       <w:docGrid w:linePitch="360"/>
@@ -1500,7 +1625,7 @@
 </file>
 
 <file path=word/endnotes.xml><?xml version="1.0" encoding="utf-8"?>
-<w:endnotes xmlns:wpc="http://schemas.microsoft.com/office/word/2010/wordprocessingCanvas" xmlns:cx="http://schemas.microsoft.com/office/drawing/2014/chartex" xmlns:cx1="http://schemas.microsoft.com/office/drawing/2015/9/8/chartex" xmlns:cx2="http://schemas.microsoft.com/office/drawing/2015/10/21/chartex" xmlns:cx3="http://schemas.microsoft.com/office/drawing/2016/5/9/chartex" xmlns:cx4="http://schemas.microsoft.com/office/drawing/2016/5/10/chartex" xmlns:cx5="http://schemas.microsoft.com/office/drawing/2016/5/11/chartex" xmlns:cx6="http://schemas.microsoft.com/office/drawing/2016/5/12/chartex" xmlns:cx7="http://schemas.microsoft.com/office/drawing/2016/5/13/chartex" xmlns:cx8="http://schemas.microsoft.com/office/drawing/2016/5/14/chartex" xmlns:mc="http://schemas.openxmlformats.org/markup-compatibility/2006" xmlns:aink="http://schemas.microsoft.com/office/drawing/2016/ink" xmlns:am3d="http://schemas.microsoft.com/office/drawing/2017/model3d" xmlns:o="urn:schemas-microsoft-com:office:office" xmlns:r="http://schemas.openxmlformats.org/officeDocument/2006/relationships" xmlns:m="http://schemas.openxmlformats.org/officeDocument/2006/math" xmlns:v="urn:schemas-microsoft-com:vml" xmlns:wp14="http://schemas.microsoft.com/office/word/2010/wordprocessingDrawing" xmlns:wp="http://schemas.openxmlformats.org/drawingml/2006/wordprocessingDrawing" xmlns:w10="urn:schemas-microsoft-com:office:word" xmlns:w="http://schemas.openxmlformats.org/wordprocessingml/2006/main" xmlns:w14="http://schemas.microsoft.com/office/word/2010/wordml" xmlns:w15="http://schemas.microsoft.com/office/word/2012/wordml" xmlns:w16cex="http://schemas.microsoft.com/office/word/2018/wordml/cex" xmlns:w16cid="http://schemas.microsoft.com/office/word/2016/wordml/cid" xmlns:w16="http://schemas.microsoft.com/office/word/2018/wordml" xmlns:w16se="http://schemas.microsoft.com/office/word/2015/wordml/symex" xmlns:wpg="http://schemas.microsoft.com/office/word/2010/wordprocessingGroup" xmlns:wpi="http://schemas.microsoft.com/office/word/2010/wordprocessingInk" xmlns:wne="http://schemas.microsoft.com/office/word/2006/wordml" xmlns:wps="http://schemas.microsoft.com/office/word/2010/wordprocessingShape" mc:Ignorable="w14 w15 w16se w16cid w16 w16cex wp14">
+<w:endnotes xmlns:wpc="http://schemas.microsoft.com/office/word/2010/wordprocessingCanvas" xmlns:cx="http://schemas.microsoft.com/office/drawing/2014/chartex" xmlns:cx1="http://schemas.microsoft.com/office/drawing/2015/9/8/chartex" xmlns:cx2="http://schemas.microsoft.com/office/drawing/2015/10/21/chartex" xmlns:cx3="http://schemas.microsoft.com/office/drawing/2016/5/9/chartex" xmlns:cx4="http://schemas.microsoft.com/office/drawing/2016/5/10/chartex" xmlns:cx5="http://schemas.microsoft.com/office/drawing/2016/5/11/chartex" xmlns:cx6="http://schemas.microsoft.com/office/drawing/2016/5/12/chartex" xmlns:cx7="http://schemas.microsoft.com/office/drawing/2016/5/13/chartex" xmlns:cx8="http://schemas.microsoft.com/office/drawing/2016/5/14/chartex" xmlns:mc="http://schemas.openxmlformats.org/markup-compatibility/2006" xmlns:aink="http://schemas.microsoft.com/office/drawing/2016/ink" xmlns:am3d="http://schemas.microsoft.com/office/drawing/2017/model3d" xmlns:o="urn:schemas-microsoft-com:office:office" xmlns:r="http://schemas.openxmlformats.org/officeDocument/2006/relationships" xmlns:m="http://schemas.openxmlformats.org/officeDocument/2006/math" xmlns:v="urn:schemas-microsoft-com:vml" xmlns:wp14="http://schemas.microsoft.com/office/word/2010/wordprocessingDrawing" xmlns:wp="http://schemas.openxmlformats.org/drawingml/2006/wordprocessingDrawing" xmlns:w10="urn:schemas-microsoft-com:office:word" xmlns:w="http://schemas.openxmlformats.org/wordprocessingml/2006/main" xmlns:w14="http://schemas.microsoft.com/office/word/2010/wordml" xmlns:w15="http://schemas.microsoft.com/office/word/2012/wordml" xmlns:w16cid="http://schemas.microsoft.com/office/word/2016/wordml/cid" xmlns:w16se="http://schemas.microsoft.com/office/word/2015/wordml/symex" xmlns:wpg="http://schemas.microsoft.com/office/word/2010/wordprocessingGroup" xmlns:wpi="http://schemas.microsoft.com/office/word/2010/wordprocessingInk" xmlns:wne="http://schemas.microsoft.com/office/word/2006/wordml" xmlns:wps="http://schemas.microsoft.com/office/word/2010/wordprocessingShape" mc:Ignorable="w14 w15 w16se w16cid wp14">
   <w:endnote w:type="separator" w:id="-1">
     <w:p>
       <w:pPr>
@@ -1525,7 +1650,7 @@
 </file>
 
 <file path=word/footnotes.xml><?xml version="1.0" encoding="utf-8"?>
-<w:footnotes xmlns:wpc="http://schemas.microsoft.com/office/word/2010/wordprocessingCanvas" xmlns:cx="http://schemas.microsoft.com/office/drawing/2014/chartex" xmlns:cx1="http://schemas.microsoft.com/office/drawing/2015/9/8/chartex" xmlns:cx2="http://schemas.microsoft.com/office/drawing/2015/10/21/chartex" xmlns:cx3="http://schemas.microsoft.com/office/drawing/2016/5/9/chartex" xmlns:cx4="http://schemas.microsoft.com/office/drawing/2016/5/10/chartex" xmlns:cx5="http://schemas.microsoft.com/office/drawing/2016/5/11/chartex" xmlns:cx6="http://schemas.microsoft.com/office/drawing/2016/5/12/chartex" xmlns:cx7="http://schemas.microsoft.com/office/drawing/2016/5/13/chartex" xmlns:cx8="http://schemas.microsoft.com/office/drawing/2016/5/14/chartex" xmlns:mc="http://schemas.openxmlformats.org/markup-compatibility/2006" xmlns:aink="http://schemas.microsoft.com/office/drawing/2016/ink" xmlns:am3d="http://schemas.microsoft.com/office/drawing/2017/model3d" xmlns:o="urn:schemas-microsoft-com:office:office" xmlns:r="http://schemas.openxmlformats.org/officeDocument/2006/relationships" xmlns:m="http://schemas.openxmlformats.org/officeDocument/2006/math" xmlns:v="urn:schemas-microsoft-com:vml" xmlns:wp14="http://schemas.microsoft.com/office/word/2010/wordprocessingDrawing" xmlns:wp="http://schemas.openxmlformats.org/drawingml/2006/wordprocessingDrawing" xmlns:w10="urn:schemas-microsoft-com:office:word" xmlns:w="http://schemas.openxmlformats.org/wordprocessingml/2006/main" xmlns:w14="http://schemas.microsoft.com/office/word/2010/wordml" xmlns:w15="http://schemas.microsoft.com/office/word/2012/wordml" xmlns:w16cex="http://schemas.microsoft.com/office/word/2018/wordml/cex" xmlns:w16cid="http://schemas.microsoft.com/office/word/2016/wordml/cid" xmlns:w16="http://schemas.microsoft.com/office/word/2018/wordml" xmlns:w16se="http://schemas.microsoft.com/office/word/2015/wordml/symex" xmlns:wpg="http://schemas.microsoft.com/office/word/2010/wordprocessingGroup" xmlns:wpi="http://schemas.microsoft.com/office/word/2010/wordprocessingInk" xmlns:wne="http://schemas.microsoft.com/office/word/2006/wordml" xmlns:wps="http://schemas.microsoft.com/office/word/2010/wordprocessingShape" mc:Ignorable="w14 w15 w16se w16cid w16 w16cex wp14">
+<w:footnotes xmlns:wpc="http://schemas.microsoft.com/office/word/2010/wordprocessingCanvas" xmlns:cx="http://schemas.microsoft.com/office/drawing/2014/chartex" xmlns:cx1="http://schemas.microsoft.com/office/drawing/2015/9/8/chartex" xmlns:cx2="http://schemas.microsoft.com/office/drawing/2015/10/21/chartex" xmlns:cx3="http://schemas.microsoft.com/office/drawing/2016/5/9/chartex" xmlns:cx4="http://schemas.microsoft.com/office/drawing/2016/5/10/chartex" xmlns:cx5="http://schemas.microsoft.com/office/drawing/2016/5/11/chartex" xmlns:cx6="http://schemas.microsoft.com/office/drawing/2016/5/12/chartex" xmlns:cx7="http://schemas.microsoft.com/office/drawing/2016/5/13/chartex" xmlns:cx8="http://schemas.microsoft.com/office/drawing/2016/5/14/chartex" xmlns:mc="http://schemas.openxmlformats.org/markup-compatibility/2006" xmlns:aink="http://schemas.microsoft.com/office/drawing/2016/ink" xmlns:am3d="http://schemas.microsoft.com/office/drawing/2017/model3d" xmlns:o="urn:schemas-microsoft-com:office:office" xmlns:r="http://schemas.openxmlformats.org/officeDocument/2006/relationships" xmlns:m="http://schemas.openxmlformats.org/officeDocument/2006/math" xmlns:v="urn:schemas-microsoft-com:vml" xmlns:wp14="http://schemas.microsoft.com/office/word/2010/wordprocessingDrawing" xmlns:wp="http://schemas.openxmlformats.org/drawingml/2006/wordprocessingDrawing" xmlns:w10="urn:schemas-microsoft-com:office:word" xmlns:w="http://schemas.openxmlformats.org/wordprocessingml/2006/main" xmlns:w14="http://schemas.microsoft.com/office/word/2010/wordml" xmlns:w15="http://schemas.microsoft.com/office/word/2012/wordml" xmlns:w16cid="http://schemas.microsoft.com/office/word/2016/wordml/cid" xmlns:w16se="http://schemas.microsoft.com/office/word/2015/wordml/symex" xmlns:wpg="http://schemas.microsoft.com/office/word/2010/wordprocessingGroup" xmlns:wpi="http://schemas.microsoft.com/office/word/2010/wordprocessingInk" xmlns:wne="http://schemas.microsoft.com/office/word/2006/wordml" xmlns:wps="http://schemas.microsoft.com/office/word/2010/wordprocessingShape" mc:Ignorable="w14 w15 w16se w16cid wp14">
   <w:footnote w:type="separator" w:id="-1">
     <w:p>
       <w:pPr>
@@ -1550,7 +1675,7 @@
 </file>
 
 <file path=word/numbering.xml><?xml version="1.0" encoding="utf-8"?>
-<w:numbering xmlns:wpc="http://schemas.microsoft.com/office/word/2010/wordprocessingCanvas" xmlns:cx="http://schemas.microsoft.com/office/drawing/2014/chartex" xmlns:cx1="http://schemas.microsoft.com/office/drawing/2015/9/8/chartex" xmlns:cx2="http://schemas.microsoft.com/office/drawing/2015/10/21/chartex" xmlns:cx3="http://schemas.microsoft.com/office/drawing/2016/5/9/chartex" xmlns:cx4="http://schemas.microsoft.com/office/drawing/2016/5/10/chartex" xmlns:cx5="http://schemas.microsoft.com/office/drawing/2016/5/11/chartex" xmlns:cx6="http://schemas.microsoft.com/office/drawing/2016/5/12/chartex" xmlns:cx7="http://schemas.microsoft.com/office/drawing/2016/5/13/chartex" xmlns:cx8="http://schemas.microsoft.com/office/drawing/2016/5/14/chartex" xmlns:mc="http://schemas.openxmlformats.org/markup-compatibility/2006" xmlns:aink="http://schemas.microsoft.com/office/drawing/2016/ink" xmlns:am3d="http://schemas.microsoft.com/office/drawing/2017/model3d" xmlns:o="urn:schemas-microsoft-com:office:office" xmlns:r="http://schemas.openxmlformats.org/officeDocument/2006/relationships" xmlns:m="http://schemas.openxmlformats.org/officeDocument/2006/math" xmlns:v="urn:schemas-microsoft-com:vml" xmlns:wp14="http://schemas.microsoft.com/office/word/2010/wordprocessingDrawing" xmlns:wp="http://schemas.openxmlformats.org/drawingml/2006/wordprocessingDrawing" xmlns:w10="urn:schemas-microsoft-com:office:word" xmlns:w="http://schemas.openxmlformats.org/wordprocessingml/2006/main" xmlns:w14="http://schemas.microsoft.com/office/word/2010/wordml" xmlns:w15="http://schemas.microsoft.com/office/word/2012/wordml" xmlns:w16cex="http://schemas.microsoft.com/office/word/2018/wordml/cex" xmlns:w16cid="http://schemas.microsoft.com/office/word/2016/wordml/cid" xmlns:w16="http://schemas.microsoft.com/office/word/2018/wordml" xmlns:w16se="http://schemas.microsoft.com/office/word/2015/wordml/symex" xmlns:wpg="http://schemas.microsoft.com/office/word/2010/wordprocessingGroup" xmlns:wpi="http://schemas.microsoft.com/office/word/2010/wordprocessingInk" xmlns:wne="http://schemas.microsoft.com/office/word/2006/wordml" xmlns:wps="http://schemas.microsoft.com/office/word/2010/wordprocessingShape" mc:Ignorable="w14 w15 w16se w16cid w16 w16cex wp14">
+<w:numbering xmlns:wpc="http://schemas.microsoft.com/office/word/2010/wordprocessingCanvas" xmlns:cx="http://schemas.microsoft.com/office/drawing/2014/chartex" xmlns:cx1="http://schemas.microsoft.com/office/drawing/2015/9/8/chartex" xmlns:cx2="http://schemas.microsoft.com/office/drawing/2015/10/21/chartex" xmlns:cx3="http://schemas.microsoft.com/office/drawing/2016/5/9/chartex" xmlns:cx4="http://schemas.microsoft.com/office/drawing/2016/5/10/chartex" xmlns:cx5="http://schemas.microsoft.com/office/drawing/2016/5/11/chartex" xmlns:cx6="http://schemas.microsoft.com/office/drawing/2016/5/12/chartex" xmlns:cx7="http://schemas.microsoft.com/office/drawing/2016/5/13/chartex" xmlns:cx8="http://schemas.microsoft.com/office/drawing/2016/5/14/chartex" xmlns:mc="http://schemas.openxmlformats.org/markup-compatibility/2006" xmlns:aink="http://schemas.microsoft.com/office/drawing/2016/ink" xmlns:am3d="http://schemas.microsoft.com/office/drawing/2017/model3d" xmlns:o="urn:schemas-microsoft-com:office:office" xmlns:r="http://schemas.openxmlformats.org/officeDocument/2006/relationships" xmlns:m="http://schemas.openxmlformats.org/officeDocument/2006/math" xmlns:v="urn:schemas-microsoft-com:vml" xmlns:wp14="http://schemas.microsoft.com/office/word/2010/wordprocessingDrawing" xmlns:wp="http://schemas.openxmlformats.org/drawingml/2006/wordprocessingDrawing" xmlns:w10="urn:schemas-microsoft-com:office:word" xmlns:w="http://schemas.openxmlformats.org/wordprocessingml/2006/main" xmlns:w14="http://schemas.microsoft.com/office/word/2010/wordml" xmlns:w15="http://schemas.microsoft.com/office/word/2012/wordml" xmlns:w16cid="http://schemas.microsoft.com/office/word/2016/wordml/cid" xmlns:w16se="http://schemas.microsoft.com/office/word/2015/wordml/symex" xmlns:wpg="http://schemas.microsoft.com/office/word/2010/wordprocessingGroup" xmlns:wpi="http://schemas.microsoft.com/office/word/2010/wordprocessingInk" xmlns:wne="http://schemas.microsoft.com/office/word/2006/wordml" xmlns:wps="http://schemas.microsoft.com/office/word/2010/wordprocessingShape" mc:Ignorable="w14 w15 w16se w16cid wp14">
   <w:abstractNum w:abstractNumId="0" w15:restartNumberingAfterBreak="0">
     <w:nsid w:val="1DF21259"/>
     <w:multiLevelType w:val="hybridMultilevel"/>
@@ -1923,11 +2048,11 @@
 </file>
 
 <file path=word/styles.xml><?xml version="1.0" encoding="utf-8"?>
-<w:styles xmlns:mc="http://schemas.openxmlformats.org/markup-compatibility/2006" xmlns:r="http://schemas.openxmlformats.org/officeDocument/2006/relationships" xmlns:w="http://schemas.openxmlformats.org/wordprocessingml/2006/main" xmlns:w14="http://schemas.microsoft.com/office/word/2010/wordml" xmlns:w15="http://schemas.microsoft.com/office/word/2012/wordml" xmlns:w16cex="http://schemas.microsoft.com/office/word/2018/wordml/cex" xmlns:w16cid="http://schemas.microsoft.com/office/word/2016/wordml/cid" xmlns:w16="http://schemas.microsoft.com/office/word/2018/wordml" xmlns:w16se="http://schemas.microsoft.com/office/word/2015/wordml/symex" mc:Ignorable="w14 w15 w16se w16cid w16 w16cex">
+<w:styles xmlns:mc="http://schemas.openxmlformats.org/markup-compatibility/2006" xmlns:r="http://schemas.openxmlformats.org/officeDocument/2006/relationships" xmlns:w="http://schemas.openxmlformats.org/wordprocessingml/2006/main" xmlns:w14="http://schemas.microsoft.com/office/word/2010/wordml" xmlns:w15="http://schemas.microsoft.com/office/word/2012/wordml" xmlns:w16cid="http://schemas.microsoft.com/office/word/2016/wordml/cid" xmlns:w16se="http://schemas.microsoft.com/office/word/2015/wordml/symex" mc:Ignorable="w14 w15 w16se w16cid">
   <w:docDefaults>
     <w:rPrDefault>
       <w:rPr>
-        <w:rFonts w:asciiTheme="minorHAnsi" w:hAnsiTheme="minorHAnsi" w:eastAsiaTheme="minorHAnsi" w:cstheme="minorBidi"/>
+        <w:rFonts w:asciiTheme="minorHAnsi" w:eastAsiaTheme="minorHAnsi" w:hAnsiTheme="minorHAnsi" w:cstheme="minorBidi"/>
         <w:sz w:val="22"/>
         <w:szCs w:val="22"/>
         <w:lang w:val="en-GB" w:eastAsia="en-US" w:bidi="ar-SA"/>
@@ -1942,14 +2067,14 @@
   <w:latentStyles w:defLockedState="0" w:defUIPriority="99" w:defSemiHidden="0" w:defUnhideWhenUsed="0" w:defQFormat="0" w:count="376">
     <w:lsdException w:name="Normal" w:uiPriority="0" w:qFormat="1"/>
     <w:lsdException w:name="heading 1" w:uiPriority="9" w:qFormat="1"/>
-    <w:lsdException w:name="heading 2" w:uiPriority="9" w:semiHidden="1" w:unhideWhenUsed="1" w:qFormat="1"/>
-    <w:lsdException w:name="heading 3" w:uiPriority="9" w:semiHidden="1" w:unhideWhenUsed="1" w:qFormat="1"/>
-    <w:lsdException w:name="heading 4" w:uiPriority="9" w:semiHidden="1" w:unhideWhenUsed="1" w:qFormat="1"/>
-    <w:lsdException w:name="heading 5" w:uiPriority="9" w:semiHidden="1" w:unhideWhenUsed="1" w:qFormat="1"/>
-    <w:lsdException w:name="heading 6" w:uiPriority="9" w:semiHidden="1" w:unhideWhenUsed="1" w:qFormat="1"/>
-    <w:lsdException w:name="heading 7" w:uiPriority="9" w:semiHidden="1" w:unhideWhenUsed="1" w:qFormat="1"/>
-    <w:lsdException w:name="heading 8" w:uiPriority="9" w:semiHidden="1" w:unhideWhenUsed="1" w:qFormat="1"/>
-    <w:lsdException w:name="heading 9" w:uiPriority="9" w:semiHidden="1" w:unhideWhenUsed="1" w:qFormat="1"/>
+    <w:lsdException w:name="heading 2" w:semiHidden="1" w:uiPriority="9" w:unhideWhenUsed="1" w:qFormat="1"/>
+    <w:lsdException w:name="heading 3" w:semiHidden="1" w:uiPriority="9" w:unhideWhenUsed="1" w:qFormat="1"/>
+    <w:lsdException w:name="heading 4" w:semiHidden="1" w:uiPriority="9" w:unhideWhenUsed="1" w:qFormat="1"/>
+    <w:lsdException w:name="heading 5" w:semiHidden="1" w:uiPriority="9" w:unhideWhenUsed="1" w:qFormat="1"/>
+    <w:lsdException w:name="heading 6" w:semiHidden="1" w:uiPriority="9" w:unhideWhenUsed="1" w:qFormat="1"/>
+    <w:lsdException w:name="heading 7" w:semiHidden="1" w:uiPriority="9" w:unhideWhenUsed="1" w:qFormat="1"/>
+    <w:lsdException w:name="heading 8" w:semiHidden="1" w:uiPriority="9" w:unhideWhenUsed="1" w:qFormat="1"/>
+    <w:lsdException w:name="heading 9" w:semiHidden="1" w:uiPriority="9" w:unhideWhenUsed="1" w:qFormat="1"/>
     <w:lsdException w:name="index 1" w:semiHidden="1" w:unhideWhenUsed="1"/>
     <w:lsdException w:name="index 2" w:semiHidden="1" w:unhideWhenUsed="1"/>
     <w:lsdException w:name="index 3" w:semiHidden="1" w:unhideWhenUsed="1"/>
@@ -1959,22 +2084,22 @@
     <w:lsdException w:name="index 7" w:semiHidden="1" w:unhideWhenUsed="1"/>
     <w:lsdException w:name="index 8" w:semiHidden="1" w:unhideWhenUsed="1"/>
     <w:lsdException w:name="index 9" w:semiHidden="1" w:unhideWhenUsed="1"/>
-    <w:lsdException w:name="toc 1" w:uiPriority="39" w:semiHidden="1" w:unhideWhenUsed="1"/>
-    <w:lsdException w:name="toc 2" w:uiPriority="39" w:semiHidden="1" w:unhideWhenUsed="1"/>
-    <w:lsdException w:name="toc 3" w:uiPriority="39" w:semiHidden="1" w:unhideWhenUsed="1"/>
-    <w:lsdException w:name="toc 4" w:uiPriority="39" w:semiHidden="1" w:unhideWhenUsed="1"/>
-    <w:lsdException w:name="toc 5" w:uiPriority="39" w:semiHidden="1" w:unhideWhenUsed="1"/>
-    <w:lsdException w:name="toc 6" w:uiPriority="39" w:semiHidden="1" w:unhideWhenUsed="1"/>
-    <w:lsdException w:name="toc 7" w:uiPriority="39" w:semiHidden="1" w:unhideWhenUsed="1"/>
-    <w:lsdException w:name="toc 8" w:uiPriority="39" w:semiHidden="1" w:unhideWhenUsed="1"/>
-    <w:lsdException w:name="toc 9" w:uiPriority="39" w:semiHidden="1" w:unhideWhenUsed="1"/>
+    <w:lsdException w:name="toc 1" w:semiHidden="1" w:uiPriority="39" w:unhideWhenUsed="1"/>
+    <w:lsdException w:name="toc 2" w:semiHidden="1" w:uiPriority="39" w:unhideWhenUsed="1"/>
+    <w:lsdException w:name="toc 3" w:semiHidden="1" w:uiPriority="39" w:unhideWhenUsed="1"/>
+    <w:lsdException w:name="toc 4" w:semiHidden="1" w:uiPriority="39" w:unhideWhenUsed="1"/>
+    <w:lsdException w:name="toc 5" w:semiHidden="1" w:uiPriority="39" w:unhideWhenUsed="1"/>
+    <w:lsdException w:name="toc 6" w:semiHidden="1" w:uiPriority="39" w:unhideWhenUsed="1"/>
+    <w:lsdException w:name="toc 7" w:semiHidden="1" w:uiPriority="39" w:unhideWhenUsed="1"/>
+    <w:lsdException w:name="toc 8" w:semiHidden="1" w:uiPriority="39" w:unhideWhenUsed="1"/>
+    <w:lsdException w:name="toc 9" w:semiHidden="1" w:uiPriority="39" w:unhideWhenUsed="1"/>
     <w:lsdException w:name="Normal Indent" w:semiHidden="1" w:unhideWhenUsed="1"/>
     <w:lsdException w:name="footnote text" w:semiHidden="1" w:unhideWhenUsed="1"/>
     <w:lsdException w:name="annotation text" w:semiHidden="1" w:unhideWhenUsed="1"/>
     <w:lsdException w:name="header" w:semiHidden="1" w:unhideWhenUsed="1"/>
     <w:lsdException w:name="footer" w:semiHidden="1" w:unhideWhenUsed="1"/>
     <w:lsdException w:name="index heading" w:semiHidden="1" w:unhideWhenUsed="1"/>
-    <w:lsdException w:name="caption" w:uiPriority="35" w:semiHidden="1" w:unhideWhenUsed="1" w:qFormat="1"/>
+    <w:lsdException w:name="caption" w:semiHidden="1" w:uiPriority="35" w:unhideWhenUsed="1" w:qFormat="1"/>
     <w:lsdException w:name="table of figures" w:semiHidden="1" w:unhideWhenUsed="1"/>
     <w:lsdException w:name="envelope address" w:semiHidden="1" w:unhideWhenUsed="1"/>
     <w:lsdException w:name="envelope return" w:semiHidden="1" w:unhideWhenUsed="1"/>
@@ -2005,7 +2130,7 @@
     <w:lsdException w:name="Title" w:uiPriority="10" w:qFormat="1"/>
     <w:lsdException w:name="Closing" w:semiHidden="1" w:unhideWhenUsed="1"/>
     <w:lsdException w:name="Signature" w:semiHidden="1" w:unhideWhenUsed="1"/>
-    <w:lsdException w:name="Default Paragraph Font" w:uiPriority="1" w:semiHidden="1" w:unhideWhenUsed="1"/>
+    <w:lsdException w:name="Default Paragraph Font" w:semiHidden="1" w:uiPriority="1" w:unhideWhenUsed="1"/>
     <w:lsdException w:name="Body Text" w:semiHidden="1" w:unhideWhenUsed="1"/>
     <w:lsdException w:name="Body Text Indent" w:semiHidden="1" w:unhideWhenUsed="1"/>
     <w:lsdException w:name="List Continue" w:semiHidden="1" w:unhideWhenUsed="1"/>
@@ -2045,6 +2170,7 @@
     <w:lsdException w:name="HTML Sample" w:semiHidden="1" w:unhideWhenUsed="1"/>
     <w:lsdException w:name="HTML Typewriter" w:semiHidden="1" w:unhideWhenUsed="1"/>
     <w:lsdException w:name="HTML Variable" w:semiHidden="1" w:unhideWhenUsed="1"/>
+    <w:lsdException w:name="Normal Table" w:semiHidden="1" w:unhideWhenUsed="1"/>
     <w:lsdException w:name="annotation subject" w:semiHidden="1" w:unhideWhenUsed="1"/>
     <w:lsdException w:name="No List" w:semiHidden="1" w:unhideWhenUsed="1"/>
     <w:lsdException w:name="Outline List 1" w:semiHidden="1" w:unhideWhenUsed="1"/>
@@ -2087,8 +2213,11 @@
     <w:lsdException w:name="Table Contemporary" w:semiHidden="1" w:unhideWhenUsed="1"/>
     <w:lsdException w:name="Table Elegant" w:semiHidden="1" w:unhideWhenUsed="1"/>
     <w:lsdException w:name="Table Professional" w:semiHidden="1" w:unhideWhenUsed="1"/>
+    <w:lsdException w:name="Table Subtle 1" w:semiHidden="1" w:unhideWhenUsed="1"/>
     <w:lsdException w:name="Table Subtle 2" w:semiHidden="1" w:unhideWhenUsed="1"/>
     <w:lsdException w:name="Table Web 1" w:semiHidden="1" w:unhideWhenUsed="1"/>
+    <w:lsdException w:name="Table Web 2" w:semiHidden="1" w:unhideWhenUsed="1"/>
+    <w:lsdException w:name="Table Web 3" w:semiHidden="1" w:unhideWhenUsed="1"/>
     <w:lsdException w:name="Balloon Text" w:semiHidden="1" w:unhideWhenUsed="1"/>
     <w:lsdException w:name="Table Grid" w:uiPriority="39"/>
     <w:lsdException w:name="Table Theme" w:semiHidden="1" w:unhideWhenUsed="1"/>
@@ -2201,8 +2330,8 @@
     <w:lsdException w:name="Subtle Reference" w:uiPriority="31" w:qFormat="1"/>
     <w:lsdException w:name="Intense Reference" w:uiPriority="32" w:qFormat="1"/>
     <w:lsdException w:name="Book Title" w:uiPriority="33" w:qFormat="1"/>
-    <w:lsdException w:name="Bibliography" w:uiPriority="37" w:semiHidden="1" w:unhideWhenUsed="1"/>
-    <w:lsdException w:name="TOC Heading" w:uiPriority="39" w:semiHidden="1" w:unhideWhenUsed="1" w:qFormat="1"/>
+    <w:lsdException w:name="Bibliography" w:semiHidden="1" w:uiPriority="37" w:unhideWhenUsed="1"/>
+    <w:lsdException w:name="TOC Heading" w:semiHidden="1" w:uiPriority="39" w:unhideWhenUsed="1" w:qFormat="1"/>
     <w:lsdException w:name="Plain Table 1" w:uiPriority="41"/>
     <w:lsdException w:name="Plain Table 2" w:uiPriority="42"/>
     <w:lsdException w:name="Plain Table 3" w:uiPriority="43"/>
@@ -2313,17 +2442,17 @@
     <w:lsdException w:name="Unresolved Mention" w:semiHidden="1" w:unhideWhenUsed="1"/>
     <w:lsdException w:name="Smart Link" w:semiHidden="1" w:unhideWhenUsed="1"/>
   </w:latentStyles>
-  <w:style w:type="paragraph" w:styleId="Normal" w:default="1">
+  <w:style w:type="paragraph" w:default="1" w:styleId="Normal">
     <w:name w:val="Normal"/>
     <w:qFormat/>
   </w:style>
-  <w:style w:type="character" w:styleId="DefaultParagraphFont" w:default="1">
+  <w:style w:type="character" w:default="1" w:styleId="DefaultParagraphFont">
     <w:name w:val="Default Paragraph Font"/>
     <w:uiPriority w:val="1"/>
     <w:semiHidden/>
     <w:unhideWhenUsed/>
   </w:style>
-  <w:style w:type="table" w:styleId="TableNormal" w:default="1">
+  <w:style w:type="table" w:default="1" w:styleId="TableNormal">
     <w:name w:val="Normal Table"/>
     <w:uiPriority w:val="99"/>
     <w:semiHidden/>
@@ -2338,7 +2467,7 @@
       </w:tblCellMar>
     </w:tblPr>
   </w:style>
-  <w:style w:type="numbering" w:styleId="NoList" w:default="1">
+  <w:style w:type="numbering" w:default="1" w:styleId="NoList">
     <w:name w:val="No List"/>
     <w:uiPriority w:val="99"/>
     <w:semiHidden/>
@@ -2354,12 +2483,12 @@
     </w:pPr>
     <w:tblPr>
       <w:tblBorders>
-        <w:top w:val="single" w:color="auto" w:sz="4" w:space="0"/>
-        <w:left w:val="single" w:color="auto" w:sz="4" w:space="0"/>
-        <w:bottom w:val="single" w:color="auto" w:sz="4" w:space="0"/>
-        <w:right w:val="single" w:color="auto" w:sz="4" w:space="0"/>
-        <w:insideH w:val="single" w:color="auto" w:sz="4" w:space="0"/>
-        <w:insideV w:val="single" w:color="auto" w:sz="4" w:space="0"/>
+        <w:top w:val="single" w:sz="4" w:space="0" w:color="auto"/>
+        <w:left w:val="single" w:sz="4" w:space="0" w:color="auto"/>
+        <w:bottom w:val="single" w:sz="4" w:space="0" w:color="auto"/>
+        <w:right w:val="single" w:sz="4" w:space="0" w:color="auto"/>
+        <w:insideH w:val="single" w:sz="4" w:space="0" w:color="auto"/>
+        <w:insideV w:val="single" w:sz="4" w:space="0" w:color="auto"/>
       </w:tblBorders>
     </w:tblPr>
   </w:style>
@@ -2389,7 +2518,7 @@
       <w:spacing w:after="0" w:line="240" w:lineRule="auto"/>
     </w:pPr>
   </w:style>
-  <w:style w:type="character" w:styleId="HeaderChar" w:customStyle="1">
+  <w:style w:type="character" w:customStyle="1" w:styleId="HeaderChar">
     <w:name w:val="Header Char"/>
     <w:basedOn w:val="DefaultParagraphFont"/>
     <w:link w:val="Header"/>
@@ -2411,7 +2540,7 @@
       <w:spacing w:after="0" w:line="240" w:lineRule="auto"/>
     </w:pPr>
   </w:style>
-  <w:style w:type="character" w:styleId="FooterChar" w:customStyle="1">
+  <w:style w:type="character" w:customStyle="1" w:styleId="FooterChar">
     <w:name w:val="Footer Char"/>
     <w:basedOn w:val="DefaultParagraphFont"/>
     <w:link w:val="Footer"/>
@@ -2435,7 +2564,7 @@
       <w:szCs w:val="18"/>
     </w:rPr>
   </w:style>
-  <w:style w:type="character" w:styleId="BalloonTextChar" w:customStyle="1">
+  <w:style w:type="character" w:customStyle="1" w:styleId="BalloonTextChar">
     <w:name w:val="Balloon Text Char"/>
     <w:basedOn w:val="DefaultParagraphFont"/>
     <w:link w:val="BalloonText"/>
@@ -2713,10 +2842,29 @@
 </file>
 
 <file path=customXml/item1.xml><?xml version="1.0" encoding="utf-8"?>
-<b:Sources xmlns:b="http://schemas.openxmlformats.org/officeDocument/2006/bibliography" xmlns="http://schemas.openxmlformats.org/officeDocument/2006/bibliography" SelectedStyle="\APASixthEditionOfficeOnline.xsl" StyleName="APA" Version="6"/>
+<p:properties xmlns:p="http://schemas.microsoft.com/office/2006/metadata/properties" xmlns:xsi="http://www.w3.org/2001/XMLSchema-instance" xmlns:pc="http://schemas.microsoft.com/office/infopath/2007/PartnerControls">
+  <documentManagement>
+    <SharedWithUsers xmlns="94a96713-5f04-445b-9171-aa0599e9740d">
+      <UserInfo>
+        <DisplayName/>
+        <AccountId xsi:nil="true"/>
+        <AccountType/>
+      </UserInfo>
+    </SharedWithUsers>
+  </documentManagement>
+</p:properties>
 </file>
 
 <file path=customXml/item2.xml><?xml version="1.0" encoding="utf-8"?>
+<?mso-contentType ?>
+<FormTemplates xmlns="http://schemas.microsoft.com/sharepoint/v3/contenttype/forms">
+  <Display>DocumentLibraryForm</Display>
+  <Edit>DocumentLibraryForm</Edit>
+  <New>DocumentLibraryForm</New>
+</FormTemplates>
+</file>
+
+<file path=customXml/item3.xml><?xml version="1.0" encoding="utf-8"?>
 <ct:contentTypeSchema xmlns:ct="http://schemas.microsoft.com/office/2006/metadata/contentType" xmlns:ma="http://schemas.microsoft.com/office/2006/metadata/properties/metaAttributes" ct:_="" ma:_="" ma:contentTypeName="Document" ma:contentTypeID="0x01010045239755F928F14FB1083F7135DABD8F" ma:contentTypeVersion="6" ma:contentTypeDescription="Create a new document." ma:contentTypeScope="" ma:versionID="42cca4c965249f779c712a50ad530d2b">
   <xsd:schema xmlns:xsd="http://www.w3.org/2001/XMLSchema" xmlns:xs="http://www.w3.org/2001/XMLSchema" xmlns:p="http://schemas.microsoft.com/office/2006/metadata/properties" xmlns:ns2="11dd3c0a-5f35-4321-91bc-00c5e7c99ac8" xmlns:ns3="94a96713-5f04-445b-9171-aa0599e9740d" targetNamespace="http://schemas.microsoft.com/office/2006/metadata/properties" ma:root="true" ma:fieldsID="fd1e16d43535331328ee30330d2a0d2e" ns2:_="" ns3:_="">
     <xsd:import namespace="11dd3c0a-5f35-4321-91bc-00c5e7c99ac8"/>
@@ -2895,45 +3043,51 @@
 </ct:contentTypeSchema>
 </file>
 
-<file path=customXml/item3.xml><?xml version="1.0" encoding="utf-8"?>
-<?mso-contentType ?>
-<FormTemplates xmlns="http://schemas.microsoft.com/sharepoint/v3/contenttype/forms">
-  <Display>DocumentLibraryForm</Display>
-  <Edit>DocumentLibraryForm</Edit>
-  <New>DocumentLibraryForm</New>
-</FormTemplates>
-</file>
-
 <file path=customXml/item4.xml><?xml version="1.0" encoding="utf-8"?>
-<p:properties xmlns:p="http://schemas.microsoft.com/office/2006/metadata/properties" xmlns:xsi="http://www.w3.org/2001/XMLSchema-instance" xmlns:pc="http://schemas.microsoft.com/office/infopath/2007/PartnerControls">
-  <documentManagement>
-    <SharedWithUsers xmlns="94a96713-5f04-445b-9171-aa0599e9740d">
-      <UserInfo>
-        <DisplayName/>
-        <AccountId xsi:nil="true"/>
-        <AccountType/>
-      </UserInfo>
-    </SharedWithUsers>
-  </documentManagement>
-</p:properties>
+<b:Sources xmlns:b="http://schemas.openxmlformats.org/officeDocument/2006/bibliography" xmlns="http://schemas.openxmlformats.org/officeDocument/2006/bibliography" SelectedStyle="\APASixthEditionOfficeOnline.xsl" StyleName="APA" Version="6"/>
 </file>
 
 <file path=customXml/itemProps1.xml><?xml version="1.0" encoding="utf-8"?>
-<ds:datastoreItem xmlns:ds="http://schemas.openxmlformats.org/officeDocument/2006/customXml" ds:itemID="{F3B2DC88-4E7B-4FFD-ABC3-19B01EE8B5B9}">
+<ds:datastoreItem xmlns:ds="http://schemas.openxmlformats.org/officeDocument/2006/customXml" ds:itemID="{D7AF316B-8B98-417C-8A54-14B60E1852AF}">
   <ds:schemaRefs>
-    <ds:schemaRef ds:uri="http://schemas.openxmlformats.org/officeDocument/2006/bibliography"/>
+    <ds:schemaRef ds:uri="http://schemas.microsoft.com/office/2006/metadata/properties"/>
+    <ds:schemaRef ds:uri="http://schemas.microsoft.com/office/infopath/2007/PartnerControls"/>
+    <ds:schemaRef ds:uri="94a96713-5f04-445b-9171-aa0599e9740d"/>
   </ds:schemaRefs>
 </ds:datastoreItem>
 </file>
 
 <file path=customXml/itemProps2.xml><?xml version="1.0" encoding="utf-8"?>
-<ds:datastoreItem xmlns:ds="http://schemas.openxmlformats.org/officeDocument/2006/customXml" ds:itemID="{81C3FEE1-A40E-437C-84A3-B44749B89C03}"/>
+<ds:datastoreItem xmlns:ds="http://schemas.openxmlformats.org/officeDocument/2006/customXml" ds:itemID="{740C0051-EE89-45F8-BAE8-B41D618158AF}">
+  <ds:schemaRefs>
+    <ds:schemaRef ds:uri="http://schemas.microsoft.com/sharepoint/v3/contenttype/forms"/>
+  </ds:schemaRefs>
+</ds:datastoreItem>
 </file>
 
 <file path=customXml/itemProps3.xml><?xml version="1.0" encoding="utf-8"?>
-<ds:datastoreItem xmlns:ds="http://schemas.openxmlformats.org/officeDocument/2006/customXml" ds:itemID="{740C0051-EE89-45F8-BAE8-B41D618158AF}"/>
+<ds:datastoreItem xmlns:ds="http://schemas.openxmlformats.org/officeDocument/2006/customXml" ds:itemID="{81C3FEE1-A40E-437C-84A3-B44749B89C03}">
+  <ds:schemaRefs>
+    <ds:schemaRef ds:uri="http://schemas.microsoft.com/office/2006/metadata/contentType"/>
+    <ds:schemaRef ds:uri="http://schemas.microsoft.com/office/2006/metadata/properties/metaAttributes"/>
+    <ds:schemaRef ds:uri="http://www.w3.org/2001/XMLSchema"/>
+    <ds:schemaRef ds:uri="http://schemas.microsoft.com/office/2006/metadata/properties"/>
+    <ds:schemaRef ds:uri="11dd3c0a-5f35-4321-91bc-00c5e7c99ac8"/>
+    <ds:schemaRef ds:uri="94a96713-5f04-445b-9171-aa0599e9740d"/>
+    <ds:schemaRef ds:uri="http://schemas.microsoft.com/office/2006/documentManagement/types"/>
+    <ds:schemaRef ds:uri="http://schemas.microsoft.com/office/infopath/2007/PartnerControls"/>
+    <ds:schemaRef ds:uri="http://schemas.openxmlformats.org/package/2006/metadata/core-properties"/>
+    <ds:schemaRef ds:uri="http://purl.org/dc/elements/1.1/"/>
+    <ds:schemaRef ds:uri="http://purl.org/dc/terms/"/>
+    <ds:schemaRef ds:uri="http://schemas.microsoft.com/internal/obd"/>
+  </ds:schemaRefs>
+</ds:datastoreItem>
 </file>
 
 <file path=customXml/itemProps4.xml><?xml version="1.0" encoding="utf-8"?>
-<ds:datastoreItem xmlns:ds="http://schemas.openxmlformats.org/officeDocument/2006/customXml" ds:itemID="{D7AF316B-8B98-417C-8A54-14B60E1852AF}"/>
+<ds:datastoreItem xmlns:ds="http://schemas.openxmlformats.org/officeDocument/2006/customXml" ds:itemID="{A919D514-2FEA-4566-A75B-6D2F4AC1C3F3}">
+  <ds:schemaRefs>
+    <ds:schemaRef ds:uri="http://schemas.openxmlformats.org/officeDocument/2006/bibliography"/>
+  </ds:schemaRefs>
+</ds:datastoreItem>
 </file>
</xml_diff>